<commit_message>
Add link to linkedIn profile and update custom-reference.docx to use Arial font
</commit_message>
<xml_diff>
--- a/custom-reference.docx
+++ b/custom-reference.docx
@@ -161,7 +161,19 @@
           <w:rPr>
             <w:rStyle w:val="Hyperlink"/>
           </w:rPr>
-          <w:t xml:space="preserve"> Hyperlink </w:t>
+          <w:t xml:space="preserve"> Hyp</w:t>
+        </w:r>
+        <w:r>
+          <w:rPr>
+            <w:rStyle w:val="Hyperlink"/>
+          </w:rPr>
+          <w:t>e</w:t>
+        </w:r>
+        <w:r>
+          <w:rPr>
+            <w:rStyle w:val="Hyperlink"/>
+          </w:rPr>
+          <w:t xml:space="preserve">rlink </w:t>
         </w:r>
       </w:hyperlink>
       <w:r>
@@ -198,8 +210,8 @@
         <w:tblCaption w:val="Table caption."/>
       </w:tblPr>
       <w:tblGrid>
-        <w:gridCol w:w="831"/>
-        <w:gridCol w:w="831"/>
+        <w:gridCol w:w="884"/>
+        <w:gridCol w:w="884"/>
       </w:tblGrid>
       <w:tr>
         <w:trPr>
@@ -750,7 +762,10 @@
   <w:style w:type="paragraph" w:default="1" w:styleId="Normal">
     <w:name w:val="Normal"/>
     <w:qFormat/>
-    <w:rsid w:val="00987294"/>
+    <w:rsid w:val="00CE4B15"/>
+    <w:rPr>
+      <w:rFonts w:ascii="Arial" w:hAnsi="Arial"/>
+    </w:rPr>
   </w:style>
   <w:style w:type="paragraph" w:styleId="Heading1">
     <w:name w:val="heading 1"/>
@@ -759,7 +774,7 @@
     <w:link w:val="Heading1Char"/>
     <w:uiPriority w:val="9"/>
     <w:qFormat/>
-    <w:rsid w:val="00A10FD9"/>
+    <w:rsid w:val="00CE4B15"/>
     <w:pPr>
       <w:keepNext/>
       <w:keepLines/>
@@ -767,7 +782,7 @@
       <w:outlineLvl w:val="0"/>
     </w:pPr>
     <w:rPr>
-      <w:rFonts w:asciiTheme="majorHAnsi" w:eastAsiaTheme="majorEastAsia" w:hAnsiTheme="majorHAnsi" w:cstheme="majorBidi"/>
+      <w:rFonts w:eastAsiaTheme="majorEastAsia" w:cstheme="majorBidi"/>
       <w:color w:val="0F4761" w:themeColor="accent1" w:themeShade="BF"/>
       <w:sz w:val="40"/>
       <w:szCs w:val="40"/>
@@ -782,7 +797,7 @@
     <w:semiHidden/>
     <w:unhideWhenUsed/>
     <w:qFormat/>
-    <w:rsid w:val="00A10FD9"/>
+    <w:rsid w:val="00CE4B15"/>
     <w:pPr>
       <w:keepNext/>
       <w:keepLines/>
@@ -790,7 +805,7 @@
       <w:outlineLvl w:val="1"/>
     </w:pPr>
     <w:rPr>
-      <w:rFonts w:asciiTheme="majorHAnsi" w:eastAsiaTheme="majorEastAsia" w:hAnsiTheme="majorHAnsi" w:cstheme="majorBidi"/>
+      <w:rFonts w:eastAsiaTheme="majorEastAsia" w:cstheme="majorBidi"/>
       <w:color w:val="0F4761" w:themeColor="accent1" w:themeShade="BF"/>
       <w:sz w:val="32"/>
       <w:szCs w:val="32"/>
@@ -1007,14 +1022,14 @@
     <w:link w:val="TitleChar"/>
     <w:uiPriority w:val="10"/>
     <w:qFormat/>
-    <w:rsid w:val="00A10FD9"/>
+    <w:rsid w:val="00CE4B15"/>
     <w:pPr>
       <w:spacing w:after="80"/>
       <w:contextualSpacing/>
       <w:jc w:val="center"/>
     </w:pPr>
     <w:rPr>
-      <w:rFonts w:asciiTheme="majorHAnsi" w:eastAsiaTheme="majorEastAsia" w:hAnsiTheme="majorHAnsi" w:cstheme="majorBidi"/>
+      <w:rFonts w:eastAsiaTheme="majorEastAsia" w:cstheme="majorBidi"/>
       <w:sz w:val="56"/>
       <w:szCs w:val="56"/>
     </w:rPr>
@@ -1024,9 +1039,9 @@
     <w:basedOn w:val="DefaultParagraphFont"/>
     <w:link w:val="Title"/>
     <w:uiPriority w:val="10"/>
-    <w:rsid w:val="00A10FD9"/>
-    <w:rPr>
-      <w:rFonts w:asciiTheme="majorHAnsi" w:eastAsiaTheme="majorEastAsia" w:hAnsiTheme="majorHAnsi" w:cstheme="majorBidi"/>
+    <w:rsid w:val="00CE4B15"/>
+    <w:rPr>
+      <w:rFonts w:ascii="Arial" w:eastAsiaTheme="majorEastAsia" w:hAnsi="Arial" w:cstheme="majorBidi"/>
       <w:sz w:val="56"/>
       <w:szCs w:val="56"/>
     </w:rPr>
@@ -1134,9 +1149,9 @@
     <w:basedOn w:val="DefaultParagraphFont"/>
     <w:link w:val="Heading1"/>
     <w:uiPriority w:val="9"/>
-    <w:rsid w:val="00A10FD9"/>
-    <w:rPr>
-      <w:rFonts w:asciiTheme="majorHAnsi" w:eastAsiaTheme="majorEastAsia" w:hAnsiTheme="majorHAnsi" w:cstheme="majorBidi"/>
+    <w:rsid w:val="00CE4B15"/>
+    <w:rPr>
+      <w:rFonts w:ascii="Arial" w:eastAsiaTheme="majorEastAsia" w:hAnsi="Arial" w:cstheme="majorBidi"/>
       <w:color w:val="0F4761" w:themeColor="accent1" w:themeShade="BF"/>
       <w:sz w:val="40"/>
       <w:szCs w:val="40"/>
@@ -1148,9 +1163,9 @@
     <w:link w:val="Heading2"/>
     <w:uiPriority w:val="9"/>
     <w:semiHidden/>
-    <w:rsid w:val="00A10FD9"/>
-    <w:rPr>
-      <w:rFonts w:asciiTheme="majorHAnsi" w:eastAsiaTheme="majorEastAsia" w:hAnsiTheme="majorHAnsi" w:cstheme="majorBidi"/>
+    <w:rsid w:val="00CE4B15"/>
+    <w:rPr>
+      <w:rFonts w:ascii="Arial" w:eastAsiaTheme="majorEastAsia" w:hAnsi="Arial" w:cstheme="majorBidi"/>
       <w:color w:val="0F4761" w:themeColor="accent1" w:themeShade="BF"/>
       <w:sz w:val="32"/>
       <w:szCs w:val="32"/>

</xml_diff>